<commit_message>
Add an item address in the opening report
</commit_message>
<xml_diff>
--- a/报告/毕业论文（设计）开题报告.docx
+++ b/报告/毕业论文（设计）开题报告.docx
@@ -3033,7 +3033,14 @@
                 <w:rFonts w:ascii="宋体" w:hAnsi="宋体"/>
                 <w:sz w:val="24"/>
               </w:rPr>
-              <w:t xml:space="preserve">7 </w:t>
+              <w:t>8</w:t>
+            </w:r>
+            <w:r>
+              <w:rPr>
+                <w:rFonts w:ascii="宋体" w:hAnsi="宋体"/>
+                <w:sz w:val="24"/>
+              </w:rPr>
+              <w:t xml:space="preserve"> </w:t>
             </w:r>
             <w:r>
               <w:rPr>
@@ -3054,7 +3061,21 @@
                 <w:rFonts w:ascii="宋体" w:hAnsi="宋体" w:hint="eastAsia"/>
                 <w:sz w:val="24"/>
               </w:rPr>
-              <w:t>——金乌 著</w:t>
+              <w:t>——</w:t>
+            </w:r>
+            <w:r>
+              <w:rPr>
+                <w:rFonts w:ascii="宋体" w:hAnsi="宋体" w:hint="eastAsia"/>
+                <w:sz w:val="24"/>
+              </w:rPr>
+              <w:t>王兆峰 王亚宁</w:t>
+            </w:r>
+            <w:r>
+              <w:rPr>
+                <w:rFonts w:ascii="宋体" w:hAnsi="宋体" w:hint="eastAsia"/>
+                <w:sz w:val="24"/>
+              </w:rPr>
+              <w:t xml:space="preserve"> 著</w:t>
             </w:r>
           </w:p>
         </w:tc>
@@ -3792,7 +3813,7 @@
                 <w:rFonts w:ascii="宋体" w:hAnsi="宋体" w:hint="eastAsia"/>
                 <w:sz w:val="24"/>
               </w:rPr>
-              <w:t>登录注册</w:t>
+              <w:t>登录</w:t>
             </w:r>
             <w:r>
               <w:rPr>
@@ -3823,7 +3844,7 @@
                 <w:rFonts w:ascii="宋体" w:hAnsi="宋体" w:hint="eastAsia"/>
                 <w:sz w:val="24"/>
               </w:rPr>
-              <w:t>应用后台登录注册实现</w:t>
+              <w:t>应用后台登录实现</w:t>
             </w:r>
           </w:p>
           <w:p>
@@ -4951,7 +4972,8 @@
               <w:spacing w:line="360" w:lineRule="auto"/>
               <w:jc w:val="left"/>
               <w:rPr>
-                <w:rFonts w:ascii="宋体" w:hAnsi="宋体" w:hint="eastAsia"/>
+                <w:rStyle w:val="a7"/>
+                <w:rFonts w:ascii="宋体" w:hAnsi="宋体"/>
                 <w:sz w:val="22"/>
               </w:rPr>
             </w:pPr>
@@ -4973,6 +4995,42 @@
               </w:r>
             </w:hyperlink>
           </w:p>
+          <w:p>
+            <w:pPr>
+              <w:spacing w:line="360" w:lineRule="auto"/>
+              <w:jc w:val="left"/>
+              <w:rPr>
+                <w:rFonts w:ascii="宋体" w:hAnsi="宋体" w:hint="eastAsia"/>
+                <w:sz w:val="22"/>
+              </w:rPr>
+            </w:pPr>
+            <w:r>
+              <w:rPr>
+                <w:rFonts w:ascii="宋体" w:hAnsi="宋体" w:hint="eastAsia"/>
+                <w:sz w:val="22"/>
+              </w:rPr>
+              <w:t>部分问题解决方案：</w:t>
+            </w:r>
+            <w:hyperlink r:id="rId10" w:history="1">
+              <w:r>
+                <w:rPr>
+                  <w:rStyle w:val="a7"/>
+                  <w:rFonts w:ascii="宋体" w:hAnsi="宋体"/>
+                  <w:sz w:val="22"/>
+                </w:rPr>
+                <w:t>http://blog.csdn.net/qq_27058023</w:t>
+              </w:r>
+            </w:hyperlink>
+            <w:r>
+              <w:rPr>
+                <w:rFonts w:ascii="宋体" w:hAnsi="宋体"/>
+                <w:sz w:val="22"/>
+              </w:rPr>
+              <w:t xml:space="preserve"> </w:t>
+            </w:r>
+            <w:bookmarkStart w:id="0" w:name="_GoBack"/>
+            <w:bookmarkEnd w:id="0"/>
+          </w:p>
         </w:tc>
       </w:tr>
       <w:tr>
@@ -5081,16 +5139,7 @@
                 <w:rFonts w:ascii="宋体" w:hAnsi="宋体" w:hint="eastAsia"/>
                 <w:sz w:val="24"/>
               </w:rPr>
-              <w:t xml:space="preserve">         </w:t>
-            </w:r>
-            <w:bookmarkStart w:id="0" w:name="_GoBack"/>
-            <w:bookmarkEnd w:id="0"/>
-            <w:r>
-              <w:rPr>
-                <w:rFonts w:ascii="宋体" w:hAnsi="宋体" w:hint="eastAsia"/>
-                <w:sz w:val="24"/>
-              </w:rPr>
-              <w:t xml:space="preserve"> </w:t>
+              <w:t xml:space="preserve">          </w:t>
             </w:r>
             <w:r>
               <w:rPr>
@@ -5270,7 +5319,7 @@
                 <w:rFonts w:ascii="宋体" w:hAnsi="宋体" w:hint="eastAsia"/>
                 <w:sz w:val="24"/>
               </w:rPr>
-              <w:t xml:space="preserve">负责人签字：        </w:t>
+              <w:t xml:space="preserve">负责人签字：       </w:t>
             </w:r>
             <w:r>
               <w:rPr>
@@ -5351,8 +5400,8 @@
       </w:r>
     </w:p>
     <w:sectPr>
-      <w:footerReference w:type="even" r:id="rId10"/>
-      <w:footerReference w:type="default" r:id="rId11"/>
+      <w:footerReference w:type="even" r:id="rId11"/>
+      <w:footerReference w:type="default" r:id="rId12"/>
       <w:pgSz w:w="11906" w:h="16838"/>
       <w:pgMar w:top="1440" w:right="1800" w:bottom="1440" w:left="1800" w:header="851" w:footer="992" w:gutter="0"/>
       <w:cols w:space="425"/>

</xml_diff>

<commit_message>
add mind map and ppt
</commit_message>
<xml_diff>
--- a/报告/毕业论文（设计）开题报告.docx
+++ b/报告/毕业论文（设计）开题报告.docx
@@ -127,6 +127,42 @@
         </w:rPr>
       </w:pPr>
     </w:p>
+    <w:p>
+      <w:pPr>
+        <w:spacing w:line="360" w:lineRule="auto"/>
+        <w:jc w:val="center"/>
+        <w:rPr>
+          <w:rFonts w:eastAsia="华文中宋"/>
+          <w:b/>
+          <w:bCs/>
+          <w:sz w:val="44"/>
+        </w:rPr>
+      </w:pPr>
+    </w:p>
+    <w:p>
+      <w:pPr>
+        <w:spacing w:line="360" w:lineRule="auto"/>
+        <w:jc w:val="center"/>
+        <w:rPr>
+          <w:rFonts w:eastAsia="华文中宋"/>
+          <w:b/>
+          <w:bCs/>
+          <w:sz w:val="44"/>
+        </w:rPr>
+      </w:pPr>
+    </w:p>
+    <w:p>
+      <w:pPr>
+        <w:spacing w:line="360" w:lineRule="auto"/>
+        <w:jc w:val="center"/>
+        <w:rPr>
+          <w:rFonts w:eastAsia="华文中宋" w:hint="eastAsia"/>
+          <w:b/>
+          <w:bCs/>
+          <w:sz w:val="44"/>
+        </w:rPr>
+      </w:pPr>
+    </w:p>
     <w:tbl>
       <w:tblPr>
         <w:tblpPr w:leftFromText="180" w:rightFromText="180" w:vertAnchor="text" w:horzAnchor="margin" w:tblpXSpec="center" w:tblpY="2"/>
@@ -697,17 +733,27 @@
                 <w:sz w:val="28"/>
                 <w:u w:val="single"/>
               </w:rPr>
-              <w:t>2018.03.08</w:t>
-            </w:r>
-            <w:r>
-              <w:rPr>
-                <w:rFonts w:ascii="宋体" w:hAnsi="宋体" w:hint="eastAsia"/>
+              <w:t>2018.03.</w:t>
+            </w:r>
+            <w:r>
+              <w:rPr>
+                <w:rFonts w:ascii="宋体" w:hAnsi="宋体"/>
                 <w:b/>
                 <w:bCs/>
                 <w:sz w:val="28"/>
                 <w:u w:val="single"/>
               </w:rPr>
-              <w:t xml:space="preserve">                      </w:t>
+              <w:t>12</w:t>
+            </w:r>
+            <w:r>
+              <w:rPr>
+                <w:rFonts w:ascii="宋体" w:hAnsi="宋体" w:hint="eastAsia"/>
+                <w:b/>
+                <w:bCs/>
+                <w:sz w:val="28"/>
+                <w:u w:val="single"/>
+              </w:rPr>
+              <w:t xml:space="preserve">                     </w:t>
             </w:r>
           </w:p>
         </w:tc>
@@ -758,61 +804,6 @@
           <w:b/>
           <w:bCs/>
           <w:sz w:val="28"/>
-        </w:rPr>
-      </w:pPr>
-    </w:p>
-    <w:p>
-      <w:pPr>
-        <w:spacing w:line="360" w:lineRule="auto"/>
-        <w:jc w:val="center"/>
-        <w:rPr>
-          <w:rFonts w:eastAsia="仿宋_GB2312"/>
-          <w:b/>
-          <w:bCs/>
-          <w:sz w:val="32"/>
-          <w:szCs w:val="32"/>
-        </w:rPr>
-      </w:pPr>
-    </w:p>
-    <w:p>
-      <w:pPr>
-        <w:spacing w:line="360" w:lineRule="auto"/>
-        <w:ind w:firstLineChars="398" w:firstLine="1998"/>
-        <w:rPr>
-          <w:rFonts w:eastAsia="仿宋_GB2312"/>
-          <w:b/>
-          <w:bCs/>
-          <w:spacing w:val="20"/>
-          <w:sz w:val="44"/>
-          <w:szCs w:val="44"/>
-        </w:rPr>
-      </w:pPr>
-    </w:p>
-    <w:p>
-      <w:pPr>
-        <w:spacing w:line="360" w:lineRule="auto"/>
-        <w:ind w:firstLineChars="398" w:firstLine="1998"/>
-        <w:rPr>
-          <w:rFonts w:eastAsia="仿宋_GB2312"/>
-          <w:b/>
-          <w:bCs/>
-          <w:spacing w:val="20"/>
-          <w:sz w:val="44"/>
-          <w:szCs w:val="44"/>
-        </w:rPr>
-      </w:pPr>
-    </w:p>
-    <w:p>
-      <w:pPr>
-        <w:spacing w:line="360" w:lineRule="auto"/>
-        <w:ind w:firstLineChars="398" w:firstLine="1998"/>
-        <w:rPr>
-          <w:rFonts w:eastAsia="仿宋_GB2312"/>
-          <w:b/>
-          <w:bCs/>
-          <w:spacing w:val="20"/>
-          <w:sz w:val="44"/>
-          <w:szCs w:val="44"/>
         </w:rPr>
       </w:pPr>
     </w:p>
@@ -828,6 +819,8 @@
           <w:szCs w:val="44"/>
         </w:rPr>
       </w:pPr>
+      <w:bookmarkStart w:id="0" w:name="_GoBack"/>
+      <w:bookmarkEnd w:id="0"/>
     </w:p>
     <w:p>
       <w:pPr>
@@ -2591,7 +2584,6 @@
                 <w:rFonts w:ascii="宋体" w:hAnsi="宋体" w:hint="eastAsia"/>
                 <w:sz w:val="24"/>
               </w:rPr>
-              <w:lastRenderedPageBreak/>
               <w:t>主要参考书目</w:t>
             </w:r>
             <w:r>
@@ -4856,7 +4848,7 @@
       <w:tr>
         <w:trPr>
           <w:cantSplit/>
-          <w:trHeight w:val="1590"/>
+          <w:trHeight w:val="1531"/>
         </w:trPr>
         <w:tc>
           <w:tcPr>
@@ -4939,16 +4931,6 @@
               </w:rPr>
               <w:t>20</w:t>
             </w:r>
-          </w:p>
-          <w:p>
-            <w:pPr>
-              <w:spacing w:line="360" w:lineRule="auto"/>
-              <w:jc w:val="center"/>
-              <w:rPr>
-                <w:rFonts w:ascii="宋体" w:hAnsi="宋体"/>
-                <w:sz w:val="24"/>
-              </w:rPr>
-            </w:pPr>
           </w:p>
         </w:tc>
         <w:tc>
@@ -5013,8 +4995,6 @@
               </w:rPr>
               <w:t>定稿</w:t>
             </w:r>
-            <w:bookmarkStart w:id="0" w:name="_GoBack"/>
-            <w:bookmarkEnd w:id="0"/>
           </w:p>
         </w:tc>
         <w:tc>
@@ -5382,7 +5362,14 @@
                 <w:rFonts w:ascii="宋体" w:hAnsi="宋体" w:hint="eastAsia"/>
                 <w:sz w:val="24"/>
               </w:rPr>
-              <w:t>2018.3.8</w:t>
+              <w:t>2018.3.</w:t>
+            </w:r>
+            <w:r>
+              <w:rPr>
+                <w:rFonts w:ascii="宋体" w:hAnsi="宋体"/>
+                <w:sz w:val="24"/>
+              </w:rPr>
+              <w:t>12</w:t>
             </w:r>
           </w:p>
         </w:tc>
@@ -5425,6 +5412,27 @@
                 <w:sz w:val="24"/>
               </w:rPr>
             </w:pPr>
+            <w:r>
+              <w:rPr>
+                <w:rFonts w:ascii="宋体" w:hAnsi="宋体"/>
+                <w:sz w:val="24"/>
+              </w:rPr>
+              <w:t>2018.</w:t>
+            </w:r>
+            <w:r>
+              <w:rPr>
+                <w:rFonts w:ascii="宋体" w:hAnsi="宋体" w:hint="eastAsia"/>
+                <w:sz w:val="24"/>
+              </w:rPr>
+              <w:t>3</w:t>
+            </w:r>
+            <w:r>
+              <w:rPr>
+                <w:rFonts w:ascii="宋体" w:hAnsi="宋体"/>
+                <w:sz w:val="24"/>
+              </w:rPr>
+              <w:t>.22</w:t>
+            </w:r>
           </w:p>
         </w:tc>
       </w:tr>
@@ -6672,6 +6680,38 @@
       <w:shd w:val="clear" w:color="auto" w:fill="E6E6E6"/>
     </w:rPr>
   </w:style>
+  <w:style w:type="paragraph" w:styleId="a9">
+    <w:name w:val="header"/>
+    <w:basedOn w:val="a"/>
+    <w:link w:val="aa"/>
+    <w:rsid w:val="00030482"/>
+    <w:pPr>
+      <w:pBdr>
+        <w:bottom w:val="single" w:sz="6" w:space="1" w:color="auto"/>
+      </w:pBdr>
+      <w:tabs>
+        <w:tab w:val="center" w:pos="4153"/>
+        <w:tab w:val="right" w:pos="8306"/>
+      </w:tabs>
+      <w:snapToGrid w:val="0"/>
+      <w:jc w:val="center"/>
+    </w:pPr>
+    <w:rPr>
+      <w:sz w:val="18"/>
+      <w:szCs w:val="18"/>
+    </w:rPr>
+  </w:style>
+  <w:style w:type="character" w:customStyle="1" w:styleId="aa">
+    <w:name w:val="页眉 字符"/>
+    <w:basedOn w:val="a0"/>
+    <w:link w:val="a9"/>
+    <w:rsid w:val="00030482"/>
+    <w:rPr>
+      <w:kern w:val="2"/>
+      <w:sz w:val="18"/>
+      <w:szCs w:val="18"/>
+    </w:rPr>
+  </w:style>
 </w:styles>
 </file>
 

</xml_diff>